<commit_message>
Database creation and Identity override
</commit_message>
<xml_diff>
--- a/Изисквания.docx
+++ b/Изисквания.docx
@@ -66,6 +66,9 @@
       <w:r>
         <w:t>Може да има някаква част с карта, показваща локации на обекти</w:t>
       </w:r>
+      <w:r>
+        <w:t xml:space="preserve"> (това може да е и отделна страница)</w:t>
+      </w:r>
     </w:p>
     <w:p>
       <w:pPr>
@@ -216,26 +219,7 @@
         <w:t>Вход</w:t>
       </w:r>
       <w:r>
-        <w:t xml:space="preserve"> - </w:t>
-      </w:r>
-      <w:r>
-        <w:t xml:space="preserve">Някаква кутийка в средата на екрана, изчистено като </w:t>
-      </w:r>
-      <w:proofErr w:type="spellStart"/>
-      <w:r>
-        <w:t>логина</w:t>
-      </w:r>
-      <w:proofErr w:type="spellEnd"/>
-      <w:r>
-        <w:t xml:space="preserve"> на </w:t>
-      </w:r>
-      <w:proofErr w:type="spellStart"/>
-      <w:r>
-        <w:t>гугъл</w:t>
-      </w:r>
-      <w:proofErr w:type="spellEnd"/>
-      <w:r>
-        <w:t xml:space="preserve"> примерно</w:t>
+        <w:t xml:space="preserve"> - Някаква кутийка в средата на екрана, изчистено като логина на гугъл примерно</w:t>
       </w:r>
     </w:p>
     <w:p>
@@ -331,6 +315,228 @@
       </w:pPr>
       <w:r>
         <w:t>Управление на съдържание в начална страница</w:t>
+      </w:r>
+    </w:p>
+    <w:p/>
+    <w:p>
+      <w:pPr>
+        <w:rPr>
+          <w:b/>
+          <w:bCs/>
+        </w:rPr>
+      </w:pPr>
+      <w:r>
+        <w:rPr>
+          <w:b/>
+          <w:bCs/>
+        </w:rPr>
+        <w:t>БД</w:t>
+      </w:r>
+    </w:p>
+    <w:p>
+      <w:pPr>
+        <w:rPr>
+          <w:b/>
+          <w:bCs/>
+        </w:rPr>
+      </w:pPr>
+    </w:p>
+    <w:p>
+      <w:pPr>
+        <w:pStyle w:val="a3"/>
+        <w:numPr>
+          <w:ilvl w:val="0"/>
+          <w:numId w:val="4"/>
+        </w:numPr>
+        <w:rPr>
+          <w:b/>
+          <w:bCs/>
+        </w:rPr>
+      </w:pPr>
+      <w:r>
+        <w:t>Записани часове</w:t>
+      </w:r>
+      <w:r>
+        <w:rPr>
+          <w:lang w:val="en-US"/>
+        </w:rPr>
+        <w:t xml:space="preserve"> +</w:t>
+      </w:r>
+    </w:p>
+    <w:p>
+      <w:pPr>
+        <w:pStyle w:val="a3"/>
+        <w:numPr>
+          <w:ilvl w:val="0"/>
+          <w:numId w:val="4"/>
+        </w:numPr>
+        <w:rPr>
+          <w:b/>
+          <w:bCs/>
+        </w:rPr>
+      </w:pPr>
+      <w:r>
+        <w:t>Продукти (ще е нужно да се имплементира пейджване)</w:t>
+      </w:r>
+      <w:r>
+        <w:rPr>
+          <w:lang w:val="en-US"/>
+        </w:rPr>
+        <w:t xml:space="preserve"> +</w:t>
+      </w:r>
+    </w:p>
+    <w:p>
+      <w:pPr>
+        <w:pStyle w:val="a3"/>
+        <w:numPr>
+          <w:ilvl w:val="0"/>
+          <w:numId w:val="4"/>
+        </w:numPr>
+        <w:rPr>
+          <w:b/>
+          <w:bCs/>
+        </w:rPr>
+      </w:pPr>
+      <w:r>
+        <w:t>Категории продукти</w:t>
+      </w:r>
+      <w:r>
+        <w:rPr>
+          <w:lang w:val="en-US"/>
+        </w:rPr>
+        <w:t xml:space="preserve"> +</w:t>
+      </w:r>
+    </w:p>
+    <w:p>
+      <w:pPr>
+        <w:pStyle w:val="a3"/>
+        <w:numPr>
+          <w:ilvl w:val="0"/>
+          <w:numId w:val="4"/>
+        </w:numPr>
+        <w:rPr>
+          <w:b/>
+          <w:bCs/>
+        </w:rPr>
+      </w:pPr>
+      <w:r>
+        <w:t>Поръчки</w:t>
+      </w:r>
+      <w:r>
+        <w:rPr>
+          <w:lang w:val="en-US"/>
+        </w:rPr>
+        <w:t xml:space="preserve"> +</w:t>
+      </w:r>
+    </w:p>
+    <w:p>
+      <w:pPr>
+        <w:pStyle w:val="a3"/>
+        <w:numPr>
+          <w:ilvl w:val="0"/>
+          <w:numId w:val="4"/>
+        </w:numPr>
+        <w:rPr>
+          <w:b/>
+          <w:bCs/>
+        </w:rPr>
+      </w:pPr>
+      <w:r>
+        <w:t>Новини/Съобщения</w:t>
+      </w:r>
+      <w:r>
+        <w:rPr>
+          <w:lang w:val="en-US"/>
+        </w:rPr>
+        <w:t xml:space="preserve"> +</w:t>
+      </w:r>
+    </w:p>
+    <w:p>
+      <w:pPr>
+        <w:pStyle w:val="a3"/>
+        <w:numPr>
+          <w:ilvl w:val="0"/>
+          <w:numId w:val="4"/>
+        </w:numPr>
+        <w:rPr>
+          <w:b/>
+          <w:bCs/>
+        </w:rPr>
+      </w:pPr>
+      <w:r>
+        <w:t>Статии</w:t>
+      </w:r>
+      <w:r>
+        <w:rPr>
+          <w:lang w:val="en-US"/>
+        </w:rPr>
+        <w:t xml:space="preserve"> +</w:t>
+      </w:r>
+    </w:p>
+    <w:p>
+      <w:pPr>
+        <w:pStyle w:val="a3"/>
+        <w:numPr>
+          <w:ilvl w:val="0"/>
+          <w:numId w:val="4"/>
+        </w:numPr>
+        <w:rPr>
+          <w:b/>
+          <w:bCs/>
+        </w:rPr>
+      </w:pPr>
+      <w:r>
+        <w:t>Обекти (салони)</w:t>
+      </w:r>
+      <w:r>
+        <w:rPr>
+          <w:lang w:val="en-US"/>
+        </w:rPr>
+        <w:t xml:space="preserve"> +</w:t>
+      </w:r>
+    </w:p>
+    <w:p>
+      <w:pPr>
+        <w:pStyle w:val="a3"/>
+        <w:numPr>
+          <w:ilvl w:val="0"/>
+          <w:numId w:val="4"/>
+        </w:numPr>
+        <w:rPr>
+          <w:b/>
+          <w:bCs/>
+        </w:rPr>
+      </w:pPr>
+      <w:r>
+        <w:t>Членове на екипа</w:t>
+      </w:r>
+      <w:r>
+        <w:rPr>
+          <w:lang w:val="en-US"/>
+        </w:rPr>
+        <w:t xml:space="preserve"> +</w:t>
+      </w:r>
+    </w:p>
+    <w:p>
+      <w:pPr>
+        <w:pStyle w:val="a3"/>
+        <w:numPr>
+          <w:ilvl w:val="0"/>
+          <w:numId w:val="4"/>
+        </w:numPr>
+        <w:rPr>
+          <w:b/>
+          <w:bCs/>
+        </w:rPr>
+      </w:pPr>
+      <w:r>
+        <w:t>Услуги (с цените им)</w:t>
+      </w:r>
+      <w:r>
+        <w:rPr>
+          <w:lang w:val="en-US"/>
+        </w:rPr>
+        <w:t xml:space="preserve"> +</w:t>
       </w:r>
     </w:p>
     <w:sectPr>
@@ -432,6 +638,118 @@
     </w:lvl>
   </w:abstractNum>
   <w:abstractNum w:abstractNumId="1" w15:restartNumberingAfterBreak="0">
+    <w:nsid w:val="0D7C0B38"/>
+    <w:multiLevelType w:val="hybridMultilevel"/>
+    <w:tmpl w:val="7EF27512"/>
+    <w:lvl w:ilvl="0" w:tplc="0A4C58D0">
+      <w:numFmt w:val="bullet"/>
+      <w:lvlText w:val="-"/>
+      <w:lvlJc w:val="left"/>
+      <w:pPr>
+        <w:ind w:left="720" w:hanging="360"/>
+      </w:pPr>
+      <w:rPr>
+        <w:rFonts w:ascii="Calibri" w:eastAsiaTheme="minorHAnsi" w:hAnsi="Calibri" w:cs="Calibri" w:hint="default"/>
+      </w:rPr>
+    </w:lvl>
+    <w:lvl w:ilvl="1" w:tplc="04020003" w:tentative="1">
+      <w:start w:val="1"/>
+      <w:numFmt w:val="bullet"/>
+      <w:lvlText w:val="o"/>
+      <w:lvlJc w:val="left"/>
+      <w:pPr>
+        <w:ind w:left="1440" w:hanging="360"/>
+      </w:pPr>
+      <w:rPr>
+        <w:rFonts w:ascii="Courier New" w:hAnsi="Courier New" w:cs="Courier New" w:hint="default"/>
+      </w:rPr>
+    </w:lvl>
+    <w:lvl w:ilvl="2" w:tplc="04020005" w:tentative="1">
+      <w:start w:val="1"/>
+      <w:numFmt w:val="bullet"/>
+      <w:lvlText w:val=""/>
+      <w:lvlJc w:val="left"/>
+      <w:pPr>
+        <w:ind w:left="2160" w:hanging="360"/>
+      </w:pPr>
+      <w:rPr>
+        <w:rFonts w:ascii="Wingdings" w:hAnsi="Wingdings" w:hint="default"/>
+      </w:rPr>
+    </w:lvl>
+    <w:lvl w:ilvl="3" w:tplc="04020001" w:tentative="1">
+      <w:start w:val="1"/>
+      <w:numFmt w:val="bullet"/>
+      <w:lvlText w:val=""/>
+      <w:lvlJc w:val="left"/>
+      <w:pPr>
+        <w:ind w:left="2880" w:hanging="360"/>
+      </w:pPr>
+      <w:rPr>
+        <w:rFonts w:ascii="Symbol" w:hAnsi="Symbol" w:hint="default"/>
+      </w:rPr>
+    </w:lvl>
+    <w:lvl w:ilvl="4" w:tplc="04020003" w:tentative="1">
+      <w:start w:val="1"/>
+      <w:numFmt w:val="bullet"/>
+      <w:lvlText w:val="o"/>
+      <w:lvlJc w:val="left"/>
+      <w:pPr>
+        <w:ind w:left="3600" w:hanging="360"/>
+      </w:pPr>
+      <w:rPr>
+        <w:rFonts w:ascii="Courier New" w:hAnsi="Courier New" w:cs="Courier New" w:hint="default"/>
+      </w:rPr>
+    </w:lvl>
+    <w:lvl w:ilvl="5" w:tplc="04020005" w:tentative="1">
+      <w:start w:val="1"/>
+      <w:numFmt w:val="bullet"/>
+      <w:lvlText w:val=""/>
+      <w:lvlJc w:val="left"/>
+      <w:pPr>
+        <w:ind w:left="4320" w:hanging="360"/>
+      </w:pPr>
+      <w:rPr>
+        <w:rFonts w:ascii="Wingdings" w:hAnsi="Wingdings" w:hint="default"/>
+      </w:rPr>
+    </w:lvl>
+    <w:lvl w:ilvl="6" w:tplc="04020001" w:tentative="1">
+      <w:start w:val="1"/>
+      <w:numFmt w:val="bullet"/>
+      <w:lvlText w:val=""/>
+      <w:lvlJc w:val="left"/>
+      <w:pPr>
+        <w:ind w:left="5040" w:hanging="360"/>
+      </w:pPr>
+      <w:rPr>
+        <w:rFonts w:ascii="Symbol" w:hAnsi="Symbol" w:hint="default"/>
+      </w:rPr>
+    </w:lvl>
+    <w:lvl w:ilvl="7" w:tplc="04020003" w:tentative="1">
+      <w:start w:val="1"/>
+      <w:numFmt w:val="bullet"/>
+      <w:lvlText w:val="o"/>
+      <w:lvlJc w:val="left"/>
+      <w:pPr>
+        <w:ind w:left="5760" w:hanging="360"/>
+      </w:pPr>
+      <w:rPr>
+        <w:rFonts w:ascii="Courier New" w:hAnsi="Courier New" w:cs="Courier New" w:hint="default"/>
+      </w:rPr>
+    </w:lvl>
+    <w:lvl w:ilvl="8" w:tplc="04020005" w:tentative="1">
+      <w:start w:val="1"/>
+      <w:numFmt w:val="bullet"/>
+      <w:lvlText w:val=""/>
+      <w:lvlJc w:val="left"/>
+      <w:pPr>
+        <w:ind w:left="6480" w:hanging="360"/>
+      </w:pPr>
+      <w:rPr>
+        <w:rFonts w:ascii="Wingdings" w:hAnsi="Wingdings" w:hint="default"/>
+      </w:rPr>
+    </w:lvl>
+  </w:abstractNum>
+  <w:abstractNum w:abstractNumId="2" w15:restartNumberingAfterBreak="0">
     <w:nsid w:val="31AF36A7"/>
     <w:multiLevelType w:val="hybridMultilevel"/>
     <w:tmpl w:val="A34AF8DA"/>
@@ -517,7 +835,7 @@
       </w:pPr>
     </w:lvl>
   </w:abstractNum>
-  <w:abstractNum w:abstractNumId="2" w15:restartNumberingAfterBreak="0">
+  <w:abstractNum w:abstractNumId="3" w15:restartNumberingAfterBreak="0">
     <w:nsid w:val="5E471107"/>
     <w:multiLevelType w:val="hybridMultilevel"/>
     <w:tmpl w:val="D2E88432"/>
@@ -604,12 +922,15 @@
     </w:lvl>
   </w:abstractNum>
   <w:num w:numId="1">
-    <w:abstractNumId w:val="2"/>
+    <w:abstractNumId w:val="3"/>
   </w:num>
   <w:num w:numId="2">
     <w:abstractNumId w:val="0"/>
   </w:num>
   <w:num w:numId="3">
+    <w:abstractNumId w:val="2"/>
+  </w:num>
+  <w:num w:numId="4">
     <w:abstractNumId w:val="1"/>
   </w:num>
 </w:numbering>

</xml_diff>